<commit_message>
Deleted old files,updated doc (mjr),updated sql image (minor)
</commit_message>
<xml_diff>
--- a/Project Document.docx
+++ b/Project Document.docx
@@ -1654,7 +1654,7 @@
       <w:tblPr>
         <w:tblW w:w="9390" w:type="dxa"/>
         <w:jc w:val="left"/>
-        <w:tblInd w:w="9" w:type="dxa"/>
+        <w:tblInd w:w="-1" w:type="dxa"/>
         <w:tblBorders>
           <w:top w:val="single" w:sz="8" w:space="0" w:color="000001"/>
           <w:left w:val="single" w:sz="8" w:space="0" w:color="000001"/>
@@ -1665,7 +1665,7 @@
         </w:tblBorders>
         <w:tblCellMar>
           <w:top w:w="28" w:type="dxa"/>
-          <w:left w:w="-2" w:type="dxa"/>
+          <w:left w:w="-10" w:type="dxa"/>
           <w:bottom w:w="28" w:type="dxa"/>
           <w:right w:w="28" w:type="dxa"/>
         </w:tblCellMar>
@@ -1690,7 +1690,7 @@
             </w:tcBorders>
             <w:shd w:fill="auto" w:val="clear"/>
             <w:tcMar>
-              <w:left w:w="-2" w:type="dxa"/>
+              <w:left w:w="-10" w:type="dxa"/>
             </w:tcMar>
           </w:tcPr>
           <w:p>
@@ -1789,7 +1789,7 @@
             <w:shd w:fill="auto" w:val="clear"/>
             <w:tcMar>
               <w:top w:w="0" w:type="dxa"/>
-              <w:left w:w="-2" w:type="dxa"/>
+              <w:left w:w="-10" w:type="dxa"/>
             </w:tcMar>
           </w:tcPr>
           <w:p>
@@ -1914,7 +1914,7 @@
             <w:shd w:fill="auto" w:val="clear"/>
             <w:tcMar>
               <w:top w:w="0" w:type="dxa"/>
-              <w:left w:w="-2" w:type="dxa"/>
+              <w:left w:w="-10" w:type="dxa"/>
             </w:tcMar>
           </w:tcPr>
           <w:p>
@@ -2051,7 +2051,7 @@
             <w:shd w:fill="auto" w:val="clear"/>
             <w:tcMar>
               <w:top w:w="0" w:type="dxa"/>
-              <w:left w:w="-2" w:type="dxa"/>
+              <w:left w:w="-10" w:type="dxa"/>
             </w:tcMar>
           </w:tcPr>
           <w:p>
@@ -2300,7 +2300,7 @@
             <w:shd w:fill="auto" w:val="clear"/>
             <w:tcMar>
               <w:top w:w="0" w:type="dxa"/>
-              <w:left w:w="-2" w:type="dxa"/>
+              <w:left w:w="-10" w:type="dxa"/>
             </w:tcMar>
           </w:tcPr>
           <w:p>
@@ -2423,7 +2423,7 @@
             <w:shd w:fill="auto" w:val="clear"/>
             <w:tcMar>
               <w:top w:w="0" w:type="dxa"/>
-              <w:left w:w="-2" w:type="dxa"/>
+              <w:left w:w="-10" w:type="dxa"/>
             </w:tcMar>
           </w:tcPr>
           <w:p>
@@ -2542,7 +2542,7 @@
             <w:shd w:fill="auto" w:val="clear"/>
             <w:tcMar>
               <w:top w:w="0" w:type="dxa"/>
-              <w:left w:w="-2" w:type="dxa"/>
+              <w:left w:w="-10" w:type="dxa"/>
             </w:tcMar>
           </w:tcPr>
           <w:p>
@@ -2642,6 +2642,10 @@
               <w:rPr/>
               <w:t> </w:t>
             </w:r>
+            <w:r>
+              <w:rPr/>
+              <w:t>ceiteachers</w:t>
+            </w:r>
           </w:p>
         </w:tc>
       </w:tr>
@@ -2661,7 +2665,7 @@
             <w:shd w:fill="auto" w:val="clear"/>
             <w:tcMar>
               <w:top w:w="0" w:type="dxa"/>
-              <w:left w:w="-2" w:type="dxa"/>
+              <w:left w:w="-10" w:type="dxa"/>
             </w:tcMar>
           </w:tcPr>
           <w:p>
@@ -2784,7 +2788,7 @@
             <w:shd w:fill="auto" w:val="clear"/>
             <w:tcMar>
               <w:top w:w="0" w:type="dxa"/>
-              <w:left w:w="-2" w:type="dxa"/>
+              <w:left w:w="-10" w:type="dxa"/>
             </w:tcMar>
           </w:tcPr>
           <w:p>
@@ -2895,7 +2899,131 @@
             <w:shd w:fill="auto" w:val="clear"/>
             <w:tcMar>
               <w:top w:w="0" w:type="dxa"/>
-              <w:left w:w="-2" w:type="dxa"/>
+              <w:left w:w="-10" w:type="dxa"/>
+            </w:tcMar>
+          </w:tcPr>
+          <w:p>
+            <w:pPr>
+              <w:pStyle w:val="TableContents"/>
+              <w:spacing w:before="0" w:after="0"/>
+              <w:rPr/>
+            </w:pPr>
+            <w:r>
+              <w:rPr/>
+              <w:t> </w:t>
+            </w:r>
+            <w:r>
+              <w:rPr/>
+              <w:t>displaySelectedBatchDetails(in batchId smallint)</w:t>
+            </w:r>
+          </w:p>
+        </w:tc>
+        <w:tc>
+          <w:tcPr>
+            <w:tcW w:w="3119" w:type="dxa"/>
+            <w:tcBorders>
+              <w:top w:val="single" w:sz="8" w:space="0" w:color="000001"/>
+              <w:left w:val="single" w:sz="8" w:space="0" w:color="000001"/>
+              <w:bottom w:val="single" w:sz="8" w:space="0" w:color="000001"/>
+              <w:right w:val="single" w:sz="8" w:space="0" w:color="000001"/>
+              <w:insideH w:val="single" w:sz="8" w:space="0" w:color="000001"/>
+              <w:insideV w:val="single" w:sz="8" w:space="0" w:color="000001"/>
+            </w:tcBorders>
+            <w:shd w:fill="auto" w:val="clear"/>
+            <w:tcMar>
+              <w:top w:w="0" w:type="dxa"/>
+              <w:left w:w="-10" w:type="dxa"/>
+            </w:tcMar>
+          </w:tcPr>
+          <w:p>
+            <w:pPr>
+              <w:pStyle w:val="TableContents"/>
+              <w:spacing w:before="0" w:after="0"/>
+              <w:rPr/>
+            </w:pPr>
+            <w:r>
+              <w:rPr/>
+              <w:t> </w:t>
+            </w:r>
+            <w:r>
+              <w:rPr/>
+              <w:t>Displays all the details about a particular batch via its batch id.</w:t>
+            </w:r>
+          </w:p>
+        </w:tc>
+        <w:tc>
+          <w:tcPr>
+            <w:tcW w:w="3136" w:type="dxa"/>
+            <w:tcBorders>
+              <w:top w:val="single" w:sz="8" w:space="0" w:color="000001"/>
+              <w:left w:val="single" w:sz="8" w:space="0" w:color="000001"/>
+              <w:bottom w:val="single" w:sz="8" w:space="0" w:color="000001"/>
+              <w:right w:val="single" w:sz="8" w:space="0" w:color="000001"/>
+              <w:insideH w:val="single" w:sz="8" w:space="0" w:color="000001"/>
+              <w:insideV w:val="single" w:sz="8" w:space="0" w:color="000001"/>
+            </w:tcBorders>
+            <w:shd w:fill="auto" w:val="clear"/>
+            <w:tcMar>
+              <w:top w:w="0" w:type="dxa"/>
+              <w:left w:w="-10" w:type="dxa"/>
+            </w:tcMar>
+          </w:tcPr>
+          <w:p>
+            <w:pPr>
+              <w:pStyle w:val="TableContents"/>
+              <w:spacing w:before="0" w:after="0"/>
+              <w:rPr/>
+            </w:pPr>
+            <w:r>
+              <w:rPr/>
+              <w:t> </w:t>
+            </w:r>
+            <w:r>
+              <w:rPr/>
+              <w:t>Coursebatches</w:t>
+            </w:r>
+          </w:p>
+          <w:p>
+            <w:pPr>
+              <w:pStyle w:val="TableContents"/>
+              <w:spacing w:before="0" w:after="0"/>
+              <w:rPr/>
+            </w:pPr>
+            <w:r>
+              <w:rPr/>
+              <w:t>subjectcourses</w:t>
+            </w:r>
+          </w:p>
+          <w:p>
+            <w:pPr>
+              <w:pStyle w:val="TableContents"/>
+              <w:spacing w:before="0" w:after="0"/>
+              <w:rPr/>
+            </w:pPr>
+            <w:r>
+              <w:rPr/>
+              <w:t>ceiteachers</w:t>
+            </w:r>
+          </w:p>
+        </w:tc>
+      </w:tr>
+      <w:tr>
+        <w:trPr/>
+        <w:tc>
+          <w:tcPr>
+            <w:tcW w:w="3135" w:type="dxa"/>
+            <w:tcBorders>
+              <w:top w:val="single" w:sz="8" w:space="0" w:color="000001"/>
+              <w:left w:val="single" w:sz="8" w:space="0" w:color="000001"/>
+              <w:bottom w:val="single" w:sz="8" w:space="0" w:color="000001"/>
+              <w:right w:val="single" w:sz="8" w:space="0" w:color="000001"/>
+              <w:insideH w:val="single" w:sz="8" w:space="0" w:color="000001"/>
+              <w:insideV w:val="single" w:sz="8" w:space="0" w:color="000001"/>
+            </w:tcBorders>
+            <w:shd w:fill="auto" w:val="clear"/>
+            <w:tcMar>
+              <w:top w:w="0" w:type="dxa"/>
+              <w:left w:w="-10" w:type="dxa"/>
             </w:tcMar>
           </w:tcPr>
           <w:p>
@@ -2985,7 +3113,7 @@
             <w:shd w:fill="auto" w:val="clear"/>
             <w:tcMar>
               <w:top w:w="0" w:type="dxa"/>
-              <w:left w:w="-2" w:type="dxa"/>
+              <w:left w:w="-10" w:type="dxa"/>
             </w:tcMar>
           </w:tcPr>
           <w:p>
@@ -3059,96 +3187,6 @@
           </w:p>
         </w:tc>
       </w:tr>
-      <w:tr>
-        <w:trPr/>
-        <w:tc>
-          <w:tcPr>
-            <w:tcW w:w="3135" w:type="dxa"/>
-            <w:tcBorders>
-              <w:top w:val="single" w:sz="8" w:space="0" w:color="000001"/>
-              <w:left w:val="single" w:sz="8" w:space="0" w:color="000001"/>
-              <w:bottom w:val="single" w:sz="8" w:space="0" w:color="000001"/>
-              <w:right w:val="single" w:sz="8" w:space="0" w:color="000001"/>
-              <w:insideH w:val="single" w:sz="8" w:space="0" w:color="000001"/>
-              <w:insideV w:val="single" w:sz="8" w:space="0" w:color="000001"/>
-            </w:tcBorders>
-            <w:shd w:fill="auto" w:val="clear"/>
-            <w:tcMar>
-              <w:top w:w="0" w:type="dxa"/>
-              <w:left w:w="-2" w:type="dxa"/>
-            </w:tcMar>
-          </w:tcPr>
-          <w:p>
-            <w:pPr>
-              <w:pStyle w:val="TableContents"/>
-              <w:spacing w:before="0" w:after="0"/>
-              <w:rPr/>
-            </w:pPr>
-            <w:r>
-              <w:rPr/>
-              <w:t> </w:t>
-            </w:r>
-          </w:p>
-        </w:tc>
-        <w:tc>
-          <w:tcPr>
-            <w:tcW w:w="3119" w:type="dxa"/>
-            <w:tcBorders>
-              <w:top w:val="single" w:sz="8" w:space="0" w:color="000001"/>
-              <w:left w:val="single" w:sz="8" w:space="0" w:color="000001"/>
-              <w:bottom w:val="single" w:sz="8" w:space="0" w:color="000001"/>
-              <w:right w:val="single" w:sz="8" w:space="0" w:color="000001"/>
-              <w:insideH w:val="single" w:sz="8" w:space="0" w:color="000001"/>
-              <w:insideV w:val="single" w:sz="8" w:space="0" w:color="000001"/>
-            </w:tcBorders>
-            <w:shd w:fill="auto" w:val="clear"/>
-            <w:tcMar>
-              <w:top w:w="0" w:type="dxa"/>
-              <w:left w:w="-10" w:type="dxa"/>
-            </w:tcMar>
-          </w:tcPr>
-          <w:p>
-            <w:pPr>
-              <w:pStyle w:val="TableContents"/>
-              <w:spacing w:before="0" w:after="0"/>
-              <w:rPr/>
-            </w:pPr>
-            <w:r>
-              <w:rPr/>
-              <w:t> </w:t>
-            </w:r>
-          </w:p>
-        </w:tc>
-        <w:tc>
-          <w:tcPr>
-            <w:tcW w:w="3136" w:type="dxa"/>
-            <w:tcBorders>
-              <w:top w:val="single" w:sz="8" w:space="0" w:color="000001"/>
-              <w:left w:val="single" w:sz="8" w:space="0" w:color="000001"/>
-              <w:bottom w:val="single" w:sz="8" w:space="0" w:color="000001"/>
-              <w:right w:val="single" w:sz="8" w:space="0" w:color="000001"/>
-              <w:insideH w:val="single" w:sz="8" w:space="0" w:color="000001"/>
-              <w:insideV w:val="single" w:sz="8" w:space="0" w:color="000001"/>
-            </w:tcBorders>
-            <w:shd w:fill="auto" w:val="clear"/>
-            <w:tcMar>
-              <w:top w:w="0" w:type="dxa"/>
-              <w:left w:w="-10" w:type="dxa"/>
-            </w:tcMar>
-          </w:tcPr>
-          <w:p>
-            <w:pPr>
-              <w:pStyle w:val="TableContents"/>
-              <w:spacing w:before="0" w:after="0"/>
-              <w:rPr/>
-            </w:pPr>
-            <w:r>
-              <w:rPr/>
-              <w:t> </w:t>
-            </w:r>
-          </w:p>
-        </w:tc>
-      </w:tr>
     </w:tbl>
     <w:p>
       <w:pPr>
@@ -4183,6 +4221,36 @@
     </w:p>
     <w:p>
       <w:pPr>
+        <w:pStyle w:val="TextBody"/>
+        <w:ind w:left="1440" w:right="0" w:hanging="0"/>
+        <w:rPr/>
+      </w:pPr>
+      <w:bookmarkStart w:id="0" w:name="__DdeLink__554_749230595"/>
+      <w:r>
+        <w:rPr>
+          <w:b/>
+          <w:i/>
+        </w:rPr>
+        <w:t>grant execute on PROCEDURE ceitdominicaregister_dm_db.</w:t>
+      </w:r>
+      <w:r>
+        <w:rPr>
+          <w:b/>
+          <w:i/>
+        </w:rPr>
+        <w:t>displaySelectedBatchDetails</w:t>
+      </w:r>
+      <w:bookmarkEnd w:id="0"/>
+      <w:r>
+        <w:rPr>
+          <w:b/>
+          <w:i/>
+        </w:rPr>
+        <w:t xml:space="preserve"> to 'internetUser'@'localhost';</w:t>
+      </w:r>
+    </w:p>
+    <w:p>
+      <w:pPr>
         <w:pStyle w:val="Normal"/>
         <w:rPr/>
       </w:pPr>
@@ -4219,21 +4287,29 @@
         </w:rPr>
       </w:pPr>
       <w:r>
-        <w:rPr/>
-      </w:r>
-    </w:p>
-    <w:p>
-      <w:pPr>
-        <w:pStyle w:val="Normal"/>
-        <w:rPr>
-          <w:b/>
+        <w:rPr>
           <w:b/>
           <w:bCs/>
           <w:color w:val="18A303"/>
         </w:rPr>
-      </w:pPr>
-      <w:r>
-        <w:rPr/>
+      </w:r>
+    </w:p>
+    <w:p>
+      <w:pPr>
+        <w:pStyle w:val="Normal"/>
+        <w:rPr>
+          <w:b/>
+          <w:b/>
+          <w:bCs/>
+          <w:color w:val="18A303"/>
+        </w:rPr>
+      </w:pPr>
+      <w:r>
+        <w:rPr>
+          <w:b/>
+          <w:bCs/>
+          <w:color w:val="18A303"/>
+        </w:rPr>
       </w:r>
     </w:p>
     <w:p>
@@ -10577,6 +10653,780 @@
           <w:u w:val="none"/>
         </w:rPr>
         <w:t>DELIMITER ;</w:t>
+      </w:r>
+    </w:p>
+    <w:p>
+      <w:pPr>
+        <w:pStyle w:val="Normal"/>
+        <w:rPr>
+          <w:b/>
+          <w:b/>
+          <w:bCs/>
+          <w:strike w:val="false"/>
+          <w:dstrike w:val="false"/>
+          <w:color w:val="000000"/>
+          <w:sz w:val="24"/>
+          <w:szCs w:val="24"/>
+          <w:u w:val="none"/>
+        </w:rPr>
+      </w:pPr>
+      <w:r>
+        <w:rPr/>
+      </w:r>
+    </w:p>
+    <w:p>
+      <w:pPr>
+        <w:pStyle w:val="Normal"/>
+        <w:rPr>
+          <w:b/>
+          <w:b/>
+          <w:bCs/>
+          <w:strike w:val="false"/>
+          <w:dstrike w:val="false"/>
+          <w:color w:val="000000"/>
+          <w:sz w:val="24"/>
+          <w:szCs w:val="24"/>
+          <w:u w:val="none"/>
+        </w:rPr>
+      </w:pPr>
+      <w:r>
+        <w:rPr/>
+      </w:r>
+    </w:p>
+    <w:p>
+      <w:pPr>
+        <w:pStyle w:val="Normal"/>
+        <w:rPr>
+          <w:b/>
+          <w:b/>
+          <w:bCs/>
+          <w:strike w:val="false"/>
+          <w:dstrike w:val="false"/>
+          <w:color w:val="000000"/>
+          <w:sz w:val="24"/>
+          <w:szCs w:val="24"/>
+          <w:u w:val="none"/>
+        </w:rPr>
+      </w:pPr>
+      <w:r>
+        <w:rPr/>
+      </w:r>
+    </w:p>
+    <w:p>
+      <w:pPr>
+        <w:pStyle w:val="Normal"/>
+        <w:rPr>
+          <w:b/>
+          <w:b/>
+          <w:bCs/>
+          <w:strike w:val="false"/>
+          <w:dstrike w:val="false"/>
+          <w:color w:val="000000"/>
+          <w:sz w:val="24"/>
+          <w:szCs w:val="24"/>
+          <w:u w:val="none"/>
+        </w:rPr>
+      </w:pPr>
+      <w:r>
+        <w:rPr/>
+      </w:r>
+    </w:p>
+    <w:p>
+      <w:pPr>
+        <w:pStyle w:val="Normal"/>
+        <w:rPr>
+          <w:b/>
+          <w:b/>
+          <w:bCs/>
+          <w:strike w:val="false"/>
+          <w:dstrike w:val="false"/>
+          <w:color w:val="000000"/>
+          <w:sz w:val="24"/>
+          <w:szCs w:val="24"/>
+          <w:u w:val="none"/>
+        </w:rPr>
+      </w:pPr>
+      <w:r>
+        <w:rPr/>
+      </w:r>
+    </w:p>
+    <w:p>
+      <w:pPr>
+        <w:pStyle w:val="Normal"/>
+        <w:rPr>
+          <w:b/>
+          <w:b/>
+          <w:bCs/>
+          <w:strike w:val="false"/>
+          <w:dstrike w:val="false"/>
+          <w:color w:val="000000"/>
+          <w:sz w:val="24"/>
+          <w:szCs w:val="24"/>
+          <w:u w:val="none"/>
+        </w:rPr>
+      </w:pPr>
+      <w:r>
+        <w:rPr/>
+      </w:r>
+    </w:p>
+    <w:p>
+      <w:pPr>
+        <w:pStyle w:val="Normal"/>
+        <w:rPr>
+          <w:b/>
+          <w:b/>
+          <w:bCs/>
+          <w:strike w:val="false"/>
+          <w:dstrike w:val="false"/>
+          <w:color w:val="000000"/>
+          <w:sz w:val="24"/>
+          <w:szCs w:val="24"/>
+          <w:u w:val="none"/>
+        </w:rPr>
+      </w:pPr>
+      <w:r>
+        <w:rPr/>
+      </w:r>
+    </w:p>
+    <w:p>
+      <w:pPr>
+        <w:pStyle w:val="Normal"/>
+        <w:rPr>
+          <w:b/>
+          <w:b/>
+          <w:bCs/>
+          <w:strike w:val="false"/>
+          <w:dstrike w:val="false"/>
+          <w:color w:val="000000"/>
+          <w:sz w:val="24"/>
+          <w:szCs w:val="24"/>
+          <w:u w:val="none"/>
+        </w:rPr>
+      </w:pPr>
+      <w:r>
+        <w:rPr/>
+      </w:r>
+    </w:p>
+    <w:p>
+      <w:pPr>
+        <w:pStyle w:val="Normal"/>
+        <w:rPr>
+          <w:b/>
+          <w:b/>
+          <w:bCs/>
+          <w:strike w:val="false"/>
+          <w:dstrike w:val="false"/>
+          <w:color w:val="000000"/>
+          <w:sz w:val="24"/>
+          <w:szCs w:val="24"/>
+          <w:u w:val="none"/>
+        </w:rPr>
+      </w:pPr>
+      <w:r>
+        <w:rPr/>
+      </w:r>
+    </w:p>
+    <w:p>
+      <w:pPr>
+        <w:pStyle w:val="Normal"/>
+        <w:rPr>
+          <w:b/>
+          <w:b/>
+          <w:bCs/>
+          <w:strike w:val="false"/>
+          <w:dstrike w:val="false"/>
+          <w:color w:val="000000"/>
+          <w:sz w:val="24"/>
+          <w:szCs w:val="24"/>
+          <w:u w:val="none"/>
+        </w:rPr>
+      </w:pPr>
+      <w:r>
+        <w:rPr/>
+      </w:r>
+    </w:p>
+    <w:p>
+      <w:pPr>
+        <w:pStyle w:val="Normal"/>
+        <w:rPr>
+          <w:b/>
+          <w:b/>
+          <w:bCs/>
+          <w:strike w:val="false"/>
+          <w:dstrike w:val="false"/>
+          <w:color w:val="000000"/>
+          <w:sz w:val="24"/>
+          <w:szCs w:val="24"/>
+          <w:u w:val="none"/>
+        </w:rPr>
+      </w:pPr>
+      <w:r>
+        <w:rPr/>
+      </w:r>
+    </w:p>
+    <w:p>
+      <w:pPr>
+        <w:pStyle w:val="Normal"/>
+        <w:rPr>
+          <w:b/>
+          <w:b/>
+          <w:bCs/>
+          <w:strike w:val="false"/>
+          <w:dstrike w:val="false"/>
+          <w:color w:val="000000"/>
+          <w:sz w:val="24"/>
+          <w:szCs w:val="24"/>
+          <w:u w:val="none"/>
+        </w:rPr>
+      </w:pPr>
+      <w:r>
+        <w:rPr/>
+      </w:r>
+    </w:p>
+    <w:p>
+      <w:pPr>
+        <w:pStyle w:val="Normal"/>
+        <w:rPr>
+          <w:b/>
+          <w:b/>
+          <w:bCs/>
+          <w:strike w:val="false"/>
+          <w:dstrike w:val="false"/>
+          <w:color w:val="000000"/>
+          <w:sz w:val="24"/>
+          <w:szCs w:val="24"/>
+          <w:u w:val="none"/>
+        </w:rPr>
+      </w:pPr>
+      <w:r>
+        <w:rPr/>
+      </w:r>
+    </w:p>
+    <w:p>
+      <w:pPr>
+        <w:pStyle w:val="Normal"/>
+        <w:rPr>
+          <w:b/>
+          <w:b/>
+          <w:bCs/>
+          <w:strike w:val="false"/>
+          <w:dstrike w:val="false"/>
+          <w:color w:val="000000"/>
+          <w:sz w:val="24"/>
+          <w:szCs w:val="24"/>
+          <w:u w:val="none"/>
+        </w:rPr>
+      </w:pPr>
+      <w:r>
+        <w:rPr/>
+      </w:r>
+    </w:p>
+    <w:p>
+      <w:pPr>
+        <w:pStyle w:val="Normal"/>
+        <w:rPr>
+          <w:b/>
+          <w:b/>
+          <w:bCs/>
+          <w:strike w:val="false"/>
+          <w:dstrike w:val="false"/>
+          <w:color w:val="000000"/>
+          <w:sz w:val="24"/>
+          <w:szCs w:val="24"/>
+          <w:u w:val="none"/>
+        </w:rPr>
+      </w:pPr>
+      <w:r>
+        <w:rPr/>
+      </w:r>
+    </w:p>
+    <w:p>
+      <w:pPr>
+        <w:pStyle w:val="Normal"/>
+        <w:rPr>
+          <w:b/>
+          <w:b/>
+          <w:bCs/>
+          <w:strike w:val="false"/>
+          <w:dstrike w:val="false"/>
+          <w:color w:val="000000"/>
+          <w:sz w:val="24"/>
+          <w:szCs w:val="24"/>
+          <w:u w:val="none"/>
+        </w:rPr>
+      </w:pPr>
+      <w:r>
+        <w:rPr/>
+      </w:r>
+    </w:p>
+    <w:p>
+      <w:pPr>
+        <w:pStyle w:val="Normal"/>
+        <w:rPr>
+          <w:b/>
+          <w:b/>
+          <w:bCs/>
+          <w:strike w:val="false"/>
+          <w:dstrike w:val="false"/>
+          <w:color w:val="000000"/>
+          <w:sz w:val="24"/>
+          <w:szCs w:val="24"/>
+          <w:u w:val="none"/>
+        </w:rPr>
+      </w:pPr>
+      <w:r>
+        <w:rPr/>
+      </w:r>
+    </w:p>
+    <w:p>
+      <w:pPr>
+        <w:pStyle w:val="Normal"/>
+        <w:rPr>
+          <w:b/>
+          <w:b/>
+          <w:bCs/>
+          <w:strike w:val="false"/>
+          <w:dstrike w:val="false"/>
+          <w:color w:val="000000"/>
+          <w:sz w:val="24"/>
+          <w:szCs w:val="24"/>
+          <w:u w:val="none"/>
+        </w:rPr>
+      </w:pPr>
+      <w:r>
+        <w:rPr/>
+      </w:r>
+    </w:p>
+    <w:p>
+      <w:pPr>
+        <w:pStyle w:val="Normal"/>
+        <w:rPr>
+          <w:b/>
+          <w:b/>
+          <w:bCs/>
+          <w:strike w:val="false"/>
+          <w:dstrike w:val="false"/>
+          <w:color w:val="000000"/>
+          <w:sz w:val="24"/>
+          <w:szCs w:val="24"/>
+          <w:u w:val="none"/>
+        </w:rPr>
+      </w:pPr>
+      <w:r>
+        <w:rPr/>
+      </w:r>
+    </w:p>
+    <w:p>
+      <w:pPr>
+        <w:pStyle w:val="Normal"/>
+        <w:rPr>
+          <w:b/>
+          <w:b/>
+          <w:bCs/>
+          <w:strike w:val="false"/>
+          <w:dstrike w:val="false"/>
+          <w:color w:val="000000"/>
+          <w:sz w:val="24"/>
+          <w:szCs w:val="24"/>
+          <w:u w:val="none"/>
+        </w:rPr>
+      </w:pPr>
+      <w:r>
+        <w:rPr/>
+      </w:r>
+    </w:p>
+    <w:p>
+      <w:pPr>
+        <w:pStyle w:val="Normal"/>
+        <w:rPr>
+          <w:b/>
+          <w:b/>
+          <w:bCs/>
+          <w:strike w:val="false"/>
+          <w:dstrike w:val="false"/>
+          <w:color w:val="000000"/>
+          <w:sz w:val="24"/>
+          <w:szCs w:val="24"/>
+          <w:u w:val="none"/>
+        </w:rPr>
+      </w:pPr>
+      <w:r>
+        <w:rPr/>
+      </w:r>
+    </w:p>
+    <w:p>
+      <w:pPr>
+        <w:pStyle w:val="Normal"/>
+        <w:rPr>
+          <w:b/>
+          <w:b/>
+          <w:bCs/>
+          <w:strike w:val="false"/>
+          <w:dstrike w:val="false"/>
+          <w:color w:val="000000"/>
+          <w:sz w:val="24"/>
+          <w:szCs w:val="24"/>
+          <w:u w:val="none"/>
+        </w:rPr>
+      </w:pPr>
+      <w:r>
+        <w:rPr/>
+      </w:r>
+    </w:p>
+    <w:p>
+      <w:pPr>
+        <w:pStyle w:val="Normal"/>
+        <w:rPr>
+          <w:b/>
+          <w:b/>
+          <w:bCs/>
+          <w:strike w:val="false"/>
+          <w:dstrike w:val="false"/>
+          <w:color w:val="000000"/>
+          <w:sz w:val="24"/>
+          <w:szCs w:val="24"/>
+          <w:u w:val="none"/>
+        </w:rPr>
+      </w:pPr>
+      <w:r>
+        <w:rPr/>
+      </w:r>
+    </w:p>
+    <w:p>
+      <w:pPr>
+        <w:pStyle w:val="Normal"/>
+        <w:rPr>
+          <w:b/>
+          <w:b/>
+          <w:bCs/>
+          <w:strike w:val="false"/>
+          <w:dstrike w:val="false"/>
+          <w:color w:val="000000"/>
+          <w:sz w:val="24"/>
+          <w:szCs w:val="24"/>
+          <w:u w:val="none"/>
+        </w:rPr>
+      </w:pPr>
+      <w:r>
+        <w:rPr/>
+      </w:r>
+    </w:p>
+    <w:p>
+      <w:pPr>
+        <w:pStyle w:val="Normal"/>
+        <w:rPr>
+          <w:b/>
+          <w:b/>
+          <w:bCs/>
+          <w:strike w:val="false"/>
+          <w:dstrike w:val="false"/>
+          <w:color w:val="000000"/>
+          <w:sz w:val="24"/>
+          <w:szCs w:val="24"/>
+          <w:u w:val="none"/>
+        </w:rPr>
+      </w:pPr>
+      <w:r>
+        <w:rPr/>
+      </w:r>
+    </w:p>
+    <w:p>
+      <w:pPr>
+        <w:pStyle w:val="Normal"/>
+        <w:rPr>
+          <w:b/>
+          <w:b/>
+          <w:bCs/>
+          <w:strike w:val="false"/>
+          <w:dstrike w:val="false"/>
+          <w:color w:val="000000"/>
+          <w:sz w:val="24"/>
+          <w:szCs w:val="24"/>
+          <w:u w:val="none"/>
+        </w:rPr>
+      </w:pPr>
+      <w:r>
+        <w:rPr/>
+      </w:r>
+    </w:p>
+    <w:p>
+      <w:pPr>
+        <w:pStyle w:val="Normal"/>
+        <w:rPr>
+          <w:b/>
+          <w:b/>
+          <w:bCs/>
+          <w:strike w:val="false"/>
+          <w:dstrike w:val="false"/>
+          <w:color w:val="000000"/>
+          <w:sz w:val="24"/>
+          <w:szCs w:val="24"/>
+          <w:u w:val="none"/>
+        </w:rPr>
+      </w:pPr>
+      <w:r>
+        <w:rPr/>
+      </w:r>
+    </w:p>
+    <w:p>
+      <w:pPr>
+        <w:pStyle w:val="Normal"/>
+        <w:rPr>
+          <w:b/>
+          <w:b/>
+          <w:bCs/>
+          <w:strike w:val="false"/>
+          <w:dstrike w:val="false"/>
+          <w:color w:val="000000"/>
+          <w:sz w:val="24"/>
+          <w:szCs w:val="24"/>
+          <w:u w:val="none"/>
+        </w:rPr>
+      </w:pPr>
+      <w:r>
+        <w:rPr/>
+      </w:r>
+    </w:p>
+    <w:p>
+      <w:pPr>
+        <w:pStyle w:val="Normal"/>
+        <w:rPr>
+          <w:b/>
+          <w:b/>
+          <w:bCs/>
+          <w:strike w:val="false"/>
+          <w:dstrike w:val="false"/>
+          <w:color w:val="000000"/>
+          <w:sz w:val="24"/>
+          <w:szCs w:val="24"/>
+          <w:u w:val="none"/>
+        </w:rPr>
+      </w:pPr>
+      <w:r>
+        <w:rPr/>
+      </w:r>
+    </w:p>
+    <w:p>
+      <w:pPr>
+        <w:pStyle w:val="Normal"/>
+        <w:rPr>
+          <w:b/>
+          <w:b/>
+          <w:bCs/>
+          <w:strike w:val="false"/>
+          <w:dstrike w:val="false"/>
+          <w:color w:val="000000"/>
+          <w:sz w:val="24"/>
+          <w:szCs w:val="24"/>
+          <w:u w:val="none"/>
+        </w:rPr>
+      </w:pPr>
+      <w:r>
+        <w:rPr/>
+      </w:r>
+    </w:p>
+    <w:p>
+      <w:pPr>
+        <w:pStyle w:val="Normal"/>
+        <w:rPr>
+          <w:b/>
+          <w:b/>
+          <w:bCs/>
+          <w:strike w:val="false"/>
+          <w:dstrike w:val="false"/>
+          <w:color w:val="000000"/>
+          <w:sz w:val="24"/>
+          <w:szCs w:val="24"/>
+          <w:u w:val="none"/>
+        </w:rPr>
+      </w:pPr>
+      <w:r>
+        <w:rPr/>
+      </w:r>
+    </w:p>
+    <w:p>
+      <w:pPr>
+        <w:pStyle w:val="Normal"/>
+        <w:rPr>
+          <w:b/>
+          <w:b/>
+          <w:bCs/>
+          <w:strike w:val="false"/>
+          <w:dstrike w:val="false"/>
+          <w:color w:val="000000"/>
+          <w:sz w:val="24"/>
+          <w:szCs w:val="24"/>
+          <w:u w:val="none"/>
+        </w:rPr>
+      </w:pPr>
+      <w:r>
+        <w:rPr/>
+      </w:r>
+    </w:p>
+    <w:p>
+      <w:pPr>
+        <w:pStyle w:val="Normal"/>
+        <w:rPr>
+          <w:b/>
+          <w:b/>
+          <w:bCs/>
+          <w:strike w:val="false"/>
+          <w:dstrike w:val="false"/>
+          <w:color w:val="000000"/>
+          <w:sz w:val="24"/>
+          <w:szCs w:val="24"/>
+          <w:u w:val="none"/>
+        </w:rPr>
+      </w:pPr>
+      <w:r>
+        <w:rPr/>
+      </w:r>
+    </w:p>
+    <w:p>
+      <w:pPr>
+        <w:pStyle w:val="Normal"/>
+        <w:rPr>
+          <w:b/>
+          <w:b/>
+          <w:bCs/>
+          <w:strike w:val="false"/>
+          <w:dstrike w:val="false"/>
+          <w:color w:val="000000"/>
+          <w:sz w:val="24"/>
+          <w:szCs w:val="24"/>
+          <w:u w:val="none"/>
+        </w:rPr>
+      </w:pPr>
+      <w:r>
+        <w:rPr/>
+      </w:r>
+    </w:p>
+    <w:p>
+      <w:pPr>
+        <w:pStyle w:val="Normal"/>
+        <w:rPr>
+          <w:b/>
+          <w:b/>
+          <w:bCs/>
+          <w:strike w:val="false"/>
+          <w:dstrike w:val="false"/>
+          <w:color w:val="000000"/>
+          <w:sz w:val="24"/>
+          <w:szCs w:val="24"/>
+          <w:u w:val="none"/>
+        </w:rPr>
+      </w:pPr>
+      <w:r>
+        <w:rPr/>
+      </w:r>
+    </w:p>
+    <w:p>
+      <w:pPr>
+        <w:pStyle w:val="Normal"/>
+        <w:rPr>
+          <w:b/>
+          <w:b/>
+          <w:bCs/>
+          <w:strike w:val="false"/>
+          <w:dstrike w:val="false"/>
+          <w:color w:val="000000"/>
+          <w:sz w:val="24"/>
+          <w:szCs w:val="24"/>
+          <w:u w:val="none"/>
+        </w:rPr>
+      </w:pPr>
+      <w:r>
+        <w:rPr/>
+      </w:r>
+    </w:p>
+    <w:p>
+      <w:pPr>
+        <w:pStyle w:val="Subtitle"/>
+        <w:rPr/>
+      </w:pPr>
+      <w:r>
+        <w:rPr/>
+        <w:t>Procedure to Display all the details about a particular batch</w:t>
+      </w:r>
+    </w:p>
+    <w:p>
+      <w:pPr>
+        <w:pStyle w:val="TextBody"/>
+        <w:rPr/>
+      </w:pPr>
+      <w:r>
+        <w:rPr/>
+      </w:r>
+    </w:p>
+    <w:p>
+      <w:pPr>
+        <w:pStyle w:val="TextBody"/>
+        <w:rPr/>
+      </w:pPr>
+      <w:r>
+        <w:rPr/>
+        <w:t>Delimiter $$</w:t>
+      </w:r>
+    </w:p>
+    <w:p>
+      <w:pPr>
+        <w:pStyle w:val="TextBody"/>
+        <w:rPr/>
+      </w:pPr>
+      <w:r>
+        <w:rPr/>
+        <w:t>create procedure displaySelectedBatchDetails(in batchId smallint)</w:t>
+      </w:r>
+    </w:p>
+    <w:p>
+      <w:pPr>
+        <w:pStyle w:val="TextBody"/>
+        <w:rPr/>
+      </w:pPr>
+      <w:r>
+        <w:rPr/>
+        <w:t>begin</w:t>
+      </w:r>
+    </w:p>
+    <w:p>
+      <w:pPr>
+        <w:pStyle w:val="TextBody"/>
+        <w:rPr/>
+      </w:pPr>
+      <w:r>
+        <w:rPr/>
+        <w:t>select</w:t>
+      </w:r>
+    </w:p>
+    <w:p>
+      <w:pPr>
+        <w:pStyle w:val="TextBody"/>
+        <w:rPr/>
+      </w:pPr>
+      <w:r>
+        <w:rPr/>
+        <w:t>coursebatches.id,coursebatches.courseStatus,subjectcourses.courseName,subjectcourses.courseSummary,coursebatches.lecturerFK,coursebatches.schoolYr,coursebatches.startDate,coursebatches.endDate,coursebatches.availableSeats,coursebatches.maxSeats from coursebatches join subjectcourses on coursebatches.coursesFK=subjectcourses.id WHERE coursebatches.id = batchId;</w:t>
+      </w:r>
+    </w:p>
+    <w:p>
+      <w:pPr>
+        <w:pStyle w:val="TextBody"/>
+        <w:rPr/>
+      </w:pPr>
+      <w:r>
+        <w:rPr/>
+        <w:t>end $$</w:t>
+      </w:r>
+    </w:p>
+    <w:p>
+      <w:pPr>
+        <w:pStyle w:val="TextBody"/>
+        <w:spacing w:before="0" w:after="140"/>
+        <w:rPr/>
+      </w:pPr>
+      <w:r>
+        <w:rPr/>
+        <w:t>Delimiter ;</w:t>
       </w:r>
     </w:p>
     <w:sectPr>

</xml_diff>